<commit_message>
todo-app2 by my own
</commit_message>
<xml_diff>
--- a/ToDoApp.docx
+++ b/ToDoApp.docx
@@ -3,35 +3,51 @@
 <w:document xmlns:wpc="http://schemas.microsoft.com/office/word/2010/wordprocessingCanvas" xmlns:mc="http://schemas.openxmlformats.org/markup-compatibility/2006" xmlns:o="urn:schemas-microsoft-com:office:office" xmlns:r="http://schemas.openxmlformats.org/officeDocument/2006/relationships" xmlns:m="http://schemas.openxmlformats.org/officeDocument/2006/math" xmlns:v="urn:schemas-microsoft-com:vml" xmlns:wp14="http://schemas.microsoft.com/office/word/2010/wordprocessingDrawing" xmlns:wp="http://schemas.openxmlformats.org/drawingml/2006/wordprocessingDrawing" xmlns:w10="urn:schemas-microsoft-com:office:word" xmlns:w="http://schemas.openxmlformats.org/wordprocessingml/2006/main" xmlns:w14="http://schemas.microsoft.com/office/word/2010/wordml" xmlns:w15="http://schemas.microsoft.com/office/word/2012/wordml" xmlns:wpg="http://schemas.microsoft.com/office/word/2010/wordprocessingGroup" xmlns:wpi="http://schemas.microsoft.com/office/word/2010/wordprocessingInk" xmlns:wne="http://schemas.microsoft.com/office/word/2006/wordml" xmlns:wps="http://schemas.microsoft.com/office/word/2010/wordprocessingShape" mc:Ignorable="w14 w15 wp14">
   <w:body>
     <w:p>
-      <w:hyperlink r:id="rId4" w:tgtFrame="_blank" w:history="1">
-        <w:r>
-          <w:rPr>
-            <w:rStyle w:val="Hyperlink"/>
-            <w:rFonts w:ascii="Verdana" w:hAnsi="Verdana"/>
-            <w:sz w:val="18"/>
-            <w:szCs w:val="18"/>
-          </w:rPr>
-          <w:t>https://medium.co</w:t>
-        </w:r>
-        <w:r>
-          <w:rPr>
-            <w:rStyle w:val="Hyperlink"/>
-            <w:rFonts w:ascii="Verdana" w:hAnsi="Verdana"/>
-            <w:sz w:val="18"/>
-            <w:szCs w:val="18"/>
-          </w:rPr>
-          <w:t>m</w:t>
-        </w:r>
-        <w:r>
-          <w:rPr>
-            <w:rStyle w:val="Hyperlink"/>
-            <w:rFonts w:ascii="Verdana" w:hAnsi="Verdana"/>
-            <w:sz w:val="18"/>
-            <w:szCs w:val="18"/>
-          </w:rPr>
-          <w:t>/@hugo.bjarred/learn-vuejs-by-building-a-simple-todo-app-44e2e7dfccae</w:t>
-        </w:r>
-      </w:hyperlink>
+      <w:r>
+        <w:rPr>
+          <w:rStyle w:val="Hyperlink"/>
+          <w:rFonts w:ascii="Verdana" w:hAnsi="Verdana"/>
+          <w:sz w:val="18"/>
+          <w:szCs w:val="18"/>
+        </w:rPr>
+        <w:fldChar w:fldCharType="begin"/>
+      </w:r>
+      <w:r>
+        <w:rPr>
+          <w:rStyle w:val="Hyperlink"/>
+          <w:rFonts w:ascii="Verdana" w:hAnsi="Verdana"/>
+          <w:sz w:val="18"/>
+          <w:szCs w:val="18"/>
+        </w:rPr>
+        <w:instrText xml:space="preserve"> HYPERLINK "https://deref-gmx.net/mail/client/bhwTvfUzV_A/dereferrer/?redirectUrl=https%3A%2F%2Fmedium.com%2F%40hugo.bjarred%2Flearn-vuejs-by-building-a-simple-todo-app-44e2e7dfccae" \t "_blank" </w:instrText>
+      </w:r>
+      <w:r>
+        <w:rPr>
+          <w:rStyle w:val="Hyperlink"/>
+          <w:rFonts w:ascii="Verdana" w:hAnsi="Verdana"/>
+          <w:sz w:val="18"/>
+          <w:szCs w:val="18"/>
+        </w:rPr>
+        <w:fldChar w:fldCharType="separate"/>
+      </w:r>
+      <w:r>
+        <w:rPr>
+          <w:rStyle w:val="Hyperlink"/>
+          <w:rFonts w:ascii="Verdana" w:hAnsi="Verdana"/>
+          <w:sz w:val="18"/>
+          <w:szCs w:val="18"/>
+        </w:rPr>
+        <w:t>https://medium.com/@hugo.bjarred/learn-vuejs-by-building-a-simple-todo-app-44e2e7dfccae</w:t>
+      </w:r>
+      <w:r>
+        <w:rPr>
+          <w:rStyle w:val="Hyperlink"/>
+          <w:rFonts w:ascii="Verdana" w:hAnsi="Verdana"/>
+          <w:sz w:val="18"/>
+          <w:szCs w:val="18"/>
+        </w:rPr>
+        <w:fldChar w:fldCharType="end"/>
+      </w:r>
     </w:p>
     <w:p/>
     <w:p>
@@ -43,6 +59,7 @@
           <w:shd w:val="clear" w:color="auto" w:fill="F2F2F2"/>
         </w:rPr>
       </w:pPr>
+      <w:proofErr w:type="spellStart"/>
       <w:r>
         <w:rPr>
           <w:rFonts w:ascii="Courier New" w:hAnsi="Courier New" w:cs="Courier New"/>
@@ -50,8 +67,49 @@
           <w:spacing w:val="-5"/>
           <w:shd w:val="clear" w:color="auto" w:fill="F2F2F2"/>
         </w:rPr>
-        <w:t>vue create todo-app</w:t>
-      </w:r>
+        <w:t>vue</w:t>
+      </w:r>
+      <w:proofErr w:type="spellEnd"/>
+      <w:r>
+        <w:rPr>
+          <w:rFonts w:ascii="Courier New" w:hAnsi="Courier New" w:cs="Courier New"/>
+          <w:color w:val="292929"/>
+          <w:spacing w:val="-5"/>
+          <w:shd w:val="clear" w:color="auto" w:fill="F2F2F2"/>
+        </w:rPr>
+        <w:t xml:space="preserve"> </w:t>
+      </w:r>
+      <w:proofErr w:type="spellStart"/>
+      <w:r>
+        <w:rPr>
+          <w:rFonts w:ascii="Courier New" w:hAnsi="Courier New" w:cs="Courier New"/>
+          <w:color w:val="292929"/>
+          <w:spacing w:val="-5"/>
+          <w:shd w:val="clear" w:color="auto" w:fill="F2F2F2"/>
+        </w:rPr>
+        <w:t>create</w:t>
+      </w:r>
+      <w:proofErr w:type="spellEnd"/>
+      <w:r>
+        <w:rPr>
+          <w:rFonts w:ascii="Courier New" w:hAnsi="Courier New" w:cs="Courier New"/>
+          <w:color w:val="292929"/>
+          <w:spacing w:val="-5"/>
+          <w:shd w:val="clear" w:color="auto" w:fill="F2F2F2"/>
+        </w:rPr>
+        <w:t xml:space="preserve"> </w:t>
+      </w:r>
+      <w:proofErr w:type="spellStart"/>
+      <w:r>
+        <w:rPr>
+          <w:rFonts w:ascii="Courier New" w:hAnsi="Courier New" w:cs="Courier New"/>
+          <w:color w:val="292929"/>
+          <w:spacing w:val="-5"/>
+          <w:shd w:val="clear" w:color="auto" w:fill="F2F2F2"/>
+        </w:rPr>
+        <w:t>todo-app</w:t>
+      </w:r>
+      <w:proofErr w:type="spellEnd"/>
     </w:p>
     <w:p>
       <w:pPr>
@@ -81,8 +139,6 @@
         </w:rPr>
         <w:t>weiter bei:</w:t>
       </w:r>
-      <w:bookmarkStart w:id="0" w:name="_GoBack"/>
-      <w:bookmarkEnd w:id="0"/>
     </w:p>
     <w:p>
       <w:pPr>
@@ -113,8 +169,214 @@
           <w:szCs w:val="54"/>
           <w:lang w:eastAsia="de-DE"/>
         </w:rPr>
-        <w:t>About VueJS and folder structure</w:t>
-      </w:r>
+        <w:t xml:space="preserve">About </w:t>
+      </w:r>
+      <w:proofErr w:type="spellStart"/>
+      <w:r>
+        <w:rPr>
+          <w:rFonts w:ascii="Lucida Sans Unicode" w:eastAsia="Times New Roman" w:hAnsi="Lucida Sans Unicode" w:cs="Lucida Sans Unicode"/>
+          <w:b/>
+          <w:bCs/>
+          <w:color w:val="292929"/>
+          <w:spacing w:val="-5"/>
+          <w:kern w:val="36"/>
+          <w:sz w:val="54"/>
+          <w:szCs w:val="54"/>
+          <w:lang w:eastAsia="de-DE"/>
+        </w:rPr>
+        <w:t>VueJS</w:t>
+      </w:r>
+      <w:proofErr w:type="spellEnd"/>
+      <w:r>
+        <w:rPr>
+          <w:rFonts w:ascii="Lucida Sans Unicode" w:eastAsia="Times New Roman" w:hAnsi="Lucida Sans Unicode" w:cs="Lucida Sans Unicode"/>
+          <w:b/>
+          <w:bCs/>
+          <w:color w:val="292929"/>
+          <w:spacing w:val="-5"/>
+          <w:kern w:val="36"/>
+          <w:sz w:val="54"/>
+          <w:szCs w:val="54"/>
+          <w:lang w:eastAsia="de-DE"/>
+        </w:rPr>
+        <w:t xml:space="preserve"> </w:t>
+      </w:r>
+      <w:proofErr w:type="spellStart"/>
+      <w:r>
+        <w:rPr>
+          <w:rFonts w:ascii="Lucida Sans Unicode" w:eastAsia="Times New Roman" w:hAnsi="Lucida Sans Unicode" w:cs="Lucida Sans Unicode"/>
+          <w:b/>
+          <w:bCs/>
+          <w:color w:val="292929"/>
+          <w:spacing w:val="-5"/>
+          <w:kern w:val="36"/>
+          <w:sz w:val="54"/>
+          <w:szCs w:val="54"/>
+          <w:lang w:eastAsia="de-DE"/>
+        </w:rPr>
+        <w:t>and</w:t>
+      </w:r>
+      <w:proofErr w:type="spellEnd"/>
+      <w:r>
+        <w:rPr>
+          <w:rFonts w:ascii="Lucida Sans Unicode" w:eastAsia="Times New Roman" w:hAnsi="Lucida Sans Unicode" w:cs="Lucida Sans Unicode"/>
+          <w:b/>
+          <w:bCs/>
+          <w:color w:val="292929"/>
+          <w:spacing w:val="-5"/>
+          <w:kern w:val="36"/>
+          <w:sz w:val="54"/>
+          <w:szCs w:val="54"/>
+          <w:lang w:eastAsia="de-DE"/>
+        </w:rPr>
+        <w:t xml:space="preserve"> </w:t>
+      </w:r>
+      <w:proofErr w:type="spellStart"/>
+      <w:r>
+        <w:rPr>
+          <w:rFonts w:ascii="Lucida Sans Unicode" w:eastAsia="Times New Roman" w:hAnsi="Lucida Sans Unicode" w:cs="Lucida Sans Unicode"/>
+          <w:b/>
+          <w:bCs/>
+          <w:color w:val="292929"/>
+          <w:spacing w:val="-5"/>
+          <w:kern w:val="36"/>
+          <w:sz w:val="54"/>
+          <w:szCs w:val="54"/>
+          <w:lang w:eastAsia="de-DE"/>
+        </w:rPr>
+        <w:t>folder</w:t>
+      </w:r>
+      <w:proofErr w:type="spellEnd"/>
+      <w:r>
+        <w:rPr>
+          <w:rFonts w:ascii="Lucida Sans Unicode" w:eastAsia="Times New Roman" w:hAnsi="Lucida Sans Unicode" w:cs="Lucida Sans Unicode"/>
+          <w:b/>
+          <w:bCs/>
+          <w:color w:val="292929"/>
+          <w:spacing w:val="-5"/>
+          <w:kern w:val="36"/>
+          <w:sz w:val="54"/>
+          <w:szCs w:val="54"/>
+          <w:lang w:eastAsia="de-DE"/>
+        </w:rPr>
+        <w:t xml:space="preserve"> </w:t>
+      </w:r>
+      <w:proofErr w:type="spellStart"/>
+      <w:r>
+        <w:rPr>
+          <w:rFonts w:ascii="Lucida Sans Unicode" w:eastAsia="Times New Roman" w:hAnsi="Lucida Sans Unicode" w:cs="Lucida Sans Unicode"/>
+          <w:b/>
+          <w:bCs/>
+          <w:color w:val="292929"/>
+          <w:spacing w:val="-5"/>
+          <w:kern w:val="36"/>
+          <w:sz w:val="54"/>
+          <w:szCs w:val="54"/>
+          <w:lang w:eastAsia="de-DE"/>
+        </w:rPr>
+        <w:t>structure</w:t>
+      </w:r>
+      <w:proofErr w:type="spellEnd"/>
+    </w:p>
+    <w:p/>
+    <w:p>
+      <w:r>
+        <w:drawing>
+          <wp:inline distT="0" distB="0" distL="0" distR="0" wp14:anchorId="385F5C59" wp14:editId="7EA922D1">
+            <wp:extent cx="2219635" cy="2514951"/>
+            <wp:effectExtent l="0" t="0" r="9525" b="0"/>
+            <wp:docPr id="1" name="Grafik 1"/>
+            <wp:cNvGraphicFramePr>
+              <a:graphicFrameLocks xmlns:a="http://schemas.openxmlformats.org/drawingml/2006/main" noChangeAspect="1"/>
+            </wp:cNvGraphicFramePr>
+            <a:graphic xmlns:a="http://schemas.openxmlformats.org/drawingml/2006/main">
+              <a:graphicData uri="http://schemas.openxmlformats.org/drawingml/2006/picture">
+                <pic:pic xmlns:pic="http://schemas.openxmlformats.org/drawingml/2006/picture">
+                  <pic:nvPicPr>
+                    <pic:cNvPr id="1" name=""/>
+                    <pic:cNvPicPr/>
+                  </pic:nvPicPr>
+                  <pic:blipFill>
+                    <a:blip r:embed="rId4"/>
+                    <a:stretch>
+                      <a:fillRect/>
+                    </a:stretch>
+                  </pic:blipFill>
+                  <pic:spPr>
+                    <a:xfrm>
+                      <a:off x="0" y="0"/>
+                      <a:ext cx="2219635" cy="2514951"/>
+                    </a:xfrm>
+                    <a:prstGeom prst="rect">
+                      <a:avLst/>
+                    </a:prstGeom>
+                  </pic:spPr>
+                </pic:pic>
+              </a:graphicData>
+            </a:graphic>
+          </wp:inline>
+        </w:drawing>
+      </w:r>
+      <w:bookmarkStart w:id="0" w:name="_GoBack"/>
+      <w:bookmarkEnd w:id="0"/>
+    </w:p>
+    <w:p>
+      <w:r>
+        <w:t>Weiter bei:</w:t>
+      </w:r>
+    </w:p>
+    <w:p>
+      <w:pPr>
+        <w:rPr>
+          <w:rStyle w:val="Fett"/>
+          <w:rFonts w:ascii="Georgia" w:hAnsi="Georgia"/>
+          <w:color w:val="292929"/>
+          <w:spacing w:val="-1"/>
+          <w:sz w:val="32"/>
+          <w:szCs w:val="32"/>
+          <w:shd w:val="clear" w:color="auto" w:fill="FFFFFF"/>
+        </w:rPr>
+      </w:pPr>
+      <w:proofErr w:type="spellStart"/>
+      <w:r>
+        <w:rPr>
+          <w:rStyle w:val="Fett"/>
+          <w:rFonts w:ascii="Georgia" w:hAnsi="Georgia"/>
+          <w:color w:val="292929"/>
+          <w:spacing w:val="-1"/>
+          <w:sz w:val="32"/>
+          <w:szCs w:val="32"/>
+          <w:shd w:val="clear" w:color="auto" w:fill="FFFFFF"/>
+        </w:rPr>
+        <w:t>Adding</w:t>
+      </w:r>
+      <w:proofErr w:type="spellEnd"/>
+      <w:r>
+        <w:rPr>
+          <w:rStyle w:val="Fett"/>
+          <w:rFonts w:ascii="Georgia" w:hAnsi="Georgia"/>
+          <w:color w:val="292929"/>
+          <w:spacing w:val="-1"/>
+          <w:sz w:val="32"/>
+          <w:szCs w:val="32"/>
+          <w:shd w:val="clear" w:color="auto" w:fill="FFFFFF"/>
+        </w:rPr>
+        <w:t xml:space="preserve"> </w:t>
+      </w:r>
+      <w:proofErr w:type="spellStart"/>
+      <w:r>
+        <w:rPr>
+          <w:rStyle w:val="Fett"/>
+          <w:rFonts w:ascii="Georgia" w:hAnsi="Georgia"/>
+          <w:color w:val="292929"/>
+          <w:spacing w:val="-1"/>
+          <w:sz w:val="32"/>
+          <w:szCs w:val="32"/>
+          <w:shd w:val="clear" w:color="auto" w:fill="FFFFFF"/>
+        </w:rPr>
+        <w:t>functionality</w:t>
+      </w:r>
+      <w:proofErr w:type="spellEnd"/>
     </w:p>
     <w:p/>
     <w:sectPr>
@@ -609,6 +871,17 @@
       <w:lang w:eastAsia="de-DE"/>
     </w:rPr>
   </w:style>
+  <w:style w:type="character" w:styleId="Fett">
+    <w:name w:val="Strong"/>
+    <w:basedOn w:val="Absatz-Standardschriftart"/>
+    <w:uiPriority w:val="22"/>
+    <w:qFormat/>
+    <w:rsid w:val="0086078F"/>
+    <w:rPr>
+      <w:b/>
+      <w:bCs/>
+    </w:rPr>
+  </w:style>
 </w:styles>
 </file>
 

</xml_diff>